<commit_message>
added update Rating to user and updated endpoint specs doc
</commit_message>
<xml_diff>
--- a/docs/EndPointSpecs.docx
+++ b/docs/EndPointSpecs.docx
@@ -69,31 +69,21 @@
           <w:sz w:val="36"/>
           <w:szCs w:val="36"/>
         </w:rPr>
-        <w:t>Register/</w:t>
-      </w:r>
-      <w:proofErr w:type="spellStart"/>
-      <w:r>
-        <w:rPr>
-          <w:sz w:val="36"/>
-          <w:szCs w:val="36"/>
-        </w:rPr>
-        <w:t>addUser</w:t>
-      </w:r>
-      <w:proofErr w:type="spellEnd"/>
-    </w:p>
-    <w:p>
-      <w:pPr>
-        <w:pStyle w:val="ListParagraph"/>
-        <w:numPr>
-          <w:ilvl w:val="1"/>
-          <w:numId w:val="1"/>
-        </w:numPr>
-        <w:rPr>
-          <w:sz w:val="36"/>
-          <w:szCs w:val="36"/>
-        </w:rPr>
-      </w:pPr>
-      <w:proofErr w:type="spellStart"/>
+        <w:t>Register/addUser</w:t>
+      </w:r>
+    </w:p>
+    <w:p>
+      <w:pPr>
+        <w:pStyle w:val="ListParagraph"/>
+        <w:numPr>
+          <w:ilvl w:val="1"/>
+          <w:numId w:val="1"/>
+        </w:numPr>
+        <w:rPr>
+          <w:sz w:val="36"/>
+          <w:szCs w:val="36"/>
+        </w:rPr>
+      </w:pPr>
       <w:r>
         <w:rPr>
           <w:sz w:val="36"/>
@@ -101,21 +91,19 @@
         </w:rPr>
         <w:t>getUser</w:t>
       </w:r>
-      <w:proofErr w:type="spellEnd"/>
-    </w:p>
-    <w:p>
-      <w:pPr>
-        <w:pStyle w:val="ListParagraph"/>
-        <w:numPr>
-          <w:ilvl w:val="1"/>
-          <w:numId w:val="1"/>
-        </w:numPr>
-        <w:rPr>
-          <w:sz w:val="36"/>
-          <w:szCs w:val="36"/>
-        </w:rPr>
-      </w:pPr>
-      <w:proofErr w:type="spellStart"/>
+    </w:p>
+    <w:p>
+      <w:pPr>
+        <w:pStyle w:val="ListParagraph"/>
+        <w:numPr>
+          <w:ilvl w:val="1"/>
+          <w:numId w:val="1"/>
+        </w:numPr>
+        <w:rPr>
+          <w:sz w:val="36"/>
+          <w:szCs w:val="36"/>
+        </w:rPr>
+      </w:pPr>
       <w:r>
         <w:rPr>
           <w:sz w:val="36"/>
@@ -123,36 +111,26 @@
         </w:rPr>
         <w:t>updateUser</w:t>
       </w:r>
-      <w:proofErr w:type="spellEnd"/>
-    </w:p>
-    <w:p>
-      <w:pPr>
-        <w:pStyle w:val="ListParagraph"/>
-        <w:numPr>
-          <w:ilvl w:val="1"/>
-          <w:numId w:val="1"/>
-        </w:numPr>
-        <w:rPr>
-          <w:sz w:val="36"/>
-          <w:szCs w:val="36"/>
-        </w:rPr>
-      </w:pPr>
-      <w:r>
-        <w:rPr>
-          <w:sz w:val="36"/>
-          <w:szCs w:val="36"/>
-        </w:rPr>
-        <w:t>Unregister/</w:t>
-      </w:r>
-      <w:proofErr w:type="spellStart"/>
-      <w:r>
-        <w:rPr>
-          <w:sz w:val="36"/>
-          <w:szCs w:val="36"/>
-        </w:rPr>
-        <w:t>deleteUser</w:t>
-      </w:r>
-      <w:proofErr w:type="spellEnd"/>
+    </w:p>
+    <w:p>
+      <w:pPr>
+        <w:pStyle w:val="ListParagraph"/>
+        <w:numPr>
+          <w:ilvl w:val="1"/>
+          <w:numId w:val="1"/>
+        </w:numPr>
+        <w:rPr>
+          <w:sz w:val="36"/>
+          <w:szCs w:val="36"/>
+        </w:rPr>
+      </w:pPr>
+      <w:r>
+        <w:rPr>
+          <w:sz w:val="36"/>
+          <w:szCs w:val="36"/>
+        </w:rPr>
+        <w:t>Unregister/deleteUser</w:t>
+      </w:r>
     </w:p>
     <w:p>
       <w:pPr>
@@ -178,6 +156,33 @@
       <w:pPr>
         <w:pStyle w:val="ListParagraph"/>
         <w:numPr>
+          <w:ilvl w:val="1"/>
+          <w:numId w:val="1"/>
+        </w:numPr>
+        <w:rPr>
+          <w:sz w:val="36"/>
+          <w:szCs w:val="36"/>
+        </w:rPr>
+      </w:pPr>
+      <w:r>
+        <w:rPr>
+          <w:sz w:val="36"/>
+          <w:szCs w:val="36"/>
+        </w:rPr>
+        <w:t>update</w:t>
+      </w:r>
+      <w:r>
+        <w:rPr>
+          <w:sz w:val="36"/>
+          <w:szCs w:val="36"/>
+        </w:rPr>
+        <w:t>Rating</w:t>
+      </w:r>
+    </w:p>
+    <w:p>
+      <w:pPr>
+        <w:pStyle w:val="ListParagraph"/>
+        <w:numPr>
           <w:ilvl w:val="0"/>
           <w:numId w:val="1"/>
         </w:numPr>
@@ -186,7 +191,6 @@
           <w:szCs w:val="36"/>
         </w:rPr>
       </w:pPr>
-      <w:proofErr w:type="spellStart"/>
       <w:r>
         <w:rPr>
           <w:sz w:val="36"/>
@@ -194,7 +198,6 @@
         </w:rPr>
         <w:t>Authentification</w:t>
       </w:r>
-      <w:proofErr w:type="spellEnd"/>
       <w:r>
         <w:rPr>
           <w:sz w:val="36"/>
@@ -396,7 +399,6 @@
           <w:szCs w:val="36"/>
         </w:rPr>
       </w:pPr>
-      <w:proofErr w:type="spellStart"/>
       <w:r>
         <w:rPr>
           <w:sz w:val="36"/>
@@ -404,7 +406,6 @@
         </w:rPr>
         <w:t>GetInfo</w:t>
       </w:r>
-      <w:proofErr w:type="spellEnd"/>
     </w:p>
     <w:p>
       <w:pPr>
@@ -458,7 +459,6 @@
           <w:szCs w:val="36"/>
         </w:rPr>
       </w:pPr>
-      <w:proofErr w:type="spellStart"/>
       <w:r>
         <w:rPr>
           <w:sz w:val="36"/>
@@ -466,7 +466,26 @@
         </w:rPr>
         <w:t>deleteParty</w:t>
       </w:r>
-      <w:proofErr w:type="spellEnd"/>
+    </w:p>
+    <w:p>
+      <w:pPr>
+        <w:pStyle w:val="ListParagraph"/>
+        <w:numPr>
+          <w:ilvl w:val="0"/>
+          <w:numId w:val="1"/>
+        </w:numPr>
+        <w:rPr>
+          <w:sz w:val="36"/>
+          <w:szCs w:val="36"/>
+        </w:rPr>
+      </w:pPr>
+      <w:r>
+        <w:rPr>
+          <w:sz w:val="36"/>
+          <w:szCs w:val="36"/>
+        </w:rPr>
+        <w:t>SongController</w:t>
+      </w:r>
     </w:p>
     <w:p>
       <w:pPr>
@@ -500,7 +519,6 @@
           <w:szCs w:val="36"/>
         </w:rPr>
       </w:pPr>
-      <w:proofErr w:type="spellStart"/>
       <w:r>
         <w:rPr>
           <w:sz w:val="36"/>
@@ -508,7 +526,6 @@
         </w:rPr>
         <w:t>GetSongList</w:t>
       </w:r>
-      <w:proofErr w:type="spellEnd"/>
     </w:p>
     <w:p>
       <w:pPr>
@@ -569,15 +586,6 @@
           <w:szCs w:val="36"/>
         </w:rPr>
       </w:pPr>
-      <w:proofErr w:type="spellStart"/>
-      <w:r>
-        <w:rPr>
-          <w:sz w:val="36"/>
-          <w:szCs w:val="36"/>
-        </w:rPr>
-        <w:t>AddRating</w:t>
-      </w:r>
-      <w:proofErr w:type="spellEnd"/>
     </w:p>
     <w:p>
       <w:pPr>
@@ -607,16 +615,13 @@
           <w:szCs w:val="36"/>
         </w:rPr>
       </w:pPr>
-      <w:proofErr w:type="spellStart"/>
-      <w:r>
-        <w:rPr>
-          <w:sz w:val="36"/>
-          <w:szCs w:val="36"/>
-        </w:rPr>
-        <w:lastRenderedPageBreak/>
+      <w:r>
+        <w:rPr>
+          <w:sz w:val="36"/>
+          <w:szCs w:val="36"/>
+        </w:rPr>
         <w:t>postPicture</w:t>
       </w:r>
-      <w:proofErr w:type="spellEnd"/>
     </w:p>
     <w:p>
       <w:pPr>
@@ -630,7 +635,6 @@
           <w:szCs w:val="36"/>
         </w:rPr>
       </w:pPr>
-      <w:proofErr w:type="spellStart"/>
       <w:r>
         <w:rPr>
           <w:sz w:val="36"/>
@@ -638,30 +642,20 @@
         </w:rPr>
         <w:t>getFeed</w:t>
       </w:r>
-      <w:proofErr w:type="spellEnd"/>
-    </w:p>
-    <w:p>
-      <w:pPr>
-        <w:rPr>
-          <w:sz w:val="36"/>
-          <w:szCs w:val="36"/>
-        </w:rPr>
-      </w:pPr>
-      <w:proofErr w:type="spellStart"/>
-      <w:r>
-        <w:rPr>
-          <w:sz w:val="36"/>
-          <w:szCs w:val="36"/>
-        </w:rPr>
-        <w:t>FollowController</w:t>
-      </w:r>
-      <w:proofErr w:type="spellEnd"/>
-      <w:r>
-        <w:rPr>
-          <w:sz w:val="36"/>
-          <w:szCs w:val="36"/>
-        </w:rPr>
-        <w:t>:</w:t>
+    </w:p>
+    <w:p>
+      <w:pPr>
+        <w:rPr>
+          <w:sz w:val="36"/>
+          <w:szCs w:val="36"/>
+        </w:rPr>
+      </w:pPr>
+      <w:r>
+        <w:rPr>
+          <w:sz w:val="36"/>
+          <w:szCs w:val="36"/>
+        </w:rPr>
+        <w:t>FollowController:</w:t>
       </w:r>
     </w:p>
     <w:p>
@@ -676,7 +670,6 @@
           <w:szCs w:val="36"/>
         </w:rPr>
       </w:pPr>
-      <w:proofErr w:type="spellStart"/>
       <w:r>
         <w:rPr>
           <w:sz w:val="36"/>
@@ -684,7 +677,6 @@
         </w:rPr>
         <w:t>addFollowing</w:t>
       </w:r>
-      <w:proofErr w:type="spellEnd"/>
     </w:p>
     <w:p>
       <w:pPr>
@@ -698,7 +690,6 @@
           <w:szCs w:val="36"/>
         </w:rPr>
       </w:pPr>
-      <w:proofErr w:type="spellStart"/>
       <w:r>
         <w:rPr>
           <w:sz w:val="36"/>
@@ -706,7 +697,6 @@
         </w:rPr>
         <w:t>removeFollowing</w:t>
       </w:r>
-      <w:proofErr w:type="spellEnd"/>
     </w:p>
     <w:sectPr>
       <w:pgSz w:w="12240" w:h="15840"/>

</xml_diff>

<commit_message>
some minor fixes for app to run
</commit_message>
<xml_diff>
--- a/docs/EndPointSpecs.docx
+++ b/docs/EndPointSpecs.docx
@@ -169,14 +169,7 @@
           <w:sz w:val="36"/>
           <w:szCs w:val="36"/>
         </w:rPr>
-        <w:t>update</w:t>
-      </w:r>
-      <w:r>
-        <w:rPr>
-          <w:sz w:val="36"/>
-          <w:szCs w:val="36"/>
-        </w:rPr>
-        <w:t>Rating</w:t>
+        <w:t>updateRating</w:t>
       </w:r>
     </w:p>
     <w:p>
@@ -696,6 +689,49 @@
           <w:szCs w:val="36"/>
         </w:rPr>
         <w:t>removeFollowing</w:t>
+      </w:r>
+    </w:p>
+    <w:p>
+      <w:pPr>
+        <w:rPr>
+          <w:sz w:val="36"/>
+          <w:szCs w:val="36"/>
+        </w:rPr>
+      </w:pPr>
+    </w:p>
+    <w:p>
+      <w:pPr>
+        <w:rPr>
+          <w:sz w:val="36"/>
+          <w:szCs w:val="36"/>
+        </w:rPr>
+      </w:pPr>
+      <w:r>
+        <w:rPr>
+          <w:sz w:val="36"/>
+          <w:szCs w:val="36"/>
+        </w:rPr>
+        <w:t>Need To Add:</w:t>
+      </w:r>
+    </w:p>
+    <w:p>
+      <w:pPr>
+        <w:pStyle w:val="ListParagraph"/>
+        <w:numPr>
+          <w:ilvl w:val="0"/>
+          <w:numId w:val="3"/>
+        </w:numPr>
+        <w:rPr>
+          <w:sz w:val="36"/>
+          <w:szCs w:val="36"/>
+        </w:rPr>
+      </w:pPr>
+      <w:r>
+        <w:rPr>
+          <w:sz w:val="36"/>
+          <w:szCs w:val="36"/>
+        </w:rPr>
+        <w:t>Search service for User, Party and Song</w:t>
       </w:r>
     </w:p>
     <w:sectPr>
@@ -711,6 +747,119 @@
 <file path=word/numbering.xml><?xml version="1.0" encoding="utf-8"?>
 <w:numbering xmlns:wpc="http://schemas.microsoft.com/office/word/2010/wordprocessingCanvas" xmlns:cx="http://schemas.microsoft.com/office/drawing/2014/chartex" xmlns:cx1="http://schemas.microsoft.com/office/drawing/2015/9/8/chartex" xmlns:cx2="http://schemas.microsoft.com/office/drawing/2015/10/21/chartex" xmlns:cx3="http://schemas.microsoft.com/office/drawing/2016/5/9/chartex" xmlns:cx4="http://schemas.microsoft.com/office/drawing/2016/5/10/chartex" xmlns:cx5="http://schemas.microsoft.com/office/drawing/2016/5/11/chartex" xmlns:cx6="http://schemas.microsoft.com/office/drawing/2016/5/12/chartex" xmlns:cx7="http://schemas.microsoft.com/office/drawing/2016/5/13/chartex" xmlns:cx8="http://schemas.microsoft.com/office/drawing/2016/5/14/chartex" xmlns:mc="http://schemas.openxmlformats.org/markup-compatibility/2006" xmlns:aink="http://schemas.microsoft.com/office/drawing/2016/ink" xmlns:am3d="http://schemas.microsoft.com/office/drawing/2017/model3d" xmlns:o="urn:schemas-microsoft-com:office:office" xmlns:oel="http://schemas.microsoft.com/office/2019/extlst" xmlns:r="http://schemas.openxmlformats.org/officeDocument/2006/relationships" xmlns:m="http://schemas.openxmlformats.org/officeDocument/2006/math" xmlns:v="urn:schemas-microsoft-com:vml" xmlns:wp14="http://schemas.microsoft.com/office/word/2010/wordprocessingDrawing" xmlns:wp="http://schemas.openxmlformats.org/drawingml/2006/wordprocessingDrawing" xmlns:w10="urn:schemas-microsoft-com:office:word" xmlns:w="http://schemas.openxmlformats.org/wordprocessingml/2006/main" xmlns:w14="http://schemas.microsoft.com/office/word/2010/wordml" xmlns:w15="http://schemas.microsoft.com/office/word/2012/wordml" xmlns:w16cex="http://schemas.microsoft.com/office/word/2018/wordml/cex" xmlns:w16cid="http://schemas.microsoft.com/office/word/2016/wordml/cid" xmlns:w16="http://schemas.microsoft.com/office/word/2018/wordml" xmlns:w16sdtdh="http://schemas.microsoft.com/office/word/2020/wordml/sdtdatahash" xmlns:w16se="http://schemas.microsoft.com/office/word/2015/wordml/symex" xmlns:wpg="http://schemas.microsoft.com/office/word/2010/wordprocessingGroup" xmlns:wpi="http://schemas.microsoft.com/office/word/2010/wordprocessingInk" xmlns:wne="http://schemas.microsoft.com/office/word/2006/wordml" xmlns:wps="http://schemas.microsoft.com/office/word/2010/wordprocessingShape" mc:Ignorable="w14 w15 w16se w16cid w16 w16cex w16sdtdh wp14">
   <w:abstractNum w:abstractNumId="0" w15:restartNumberingAfterBreak="0">
+    <w:nsid w:val="1ED74592"/>
+    <w:multiLevelType w:val="hybridMultilevel"/>
+    <w:tmpl w:val="EA2E6B30"/>
+    <w:lvl w:ilvl="0" w:tplc="0409000D">
+      <w:start w:val="1"/>
+      <w:numFmt w:val="bullet"/>
+      <w:lvlText w:val=""/>
+      <w:lvlJc w:val="left"/>
+      <w:pPr>
+        <w:ind w:left="1440" w:hanging="360"/>
+      </w:pPr>
+      <w:rPr>
+        <w:rFonts w:ascii="Wingdings" w:hAnsi="Wingdings" w:hint="default"/>
+      </w:rPr>
+    </w:lvl>
+    <w:lvl w:ilvl="1" w:tplc="04090003" w:tentative="1">
+      <w:start w:val="1"/>
+      <w:numFmt w:val="bullet"/>
+      <w:lvlText w:val="o"/>
+      <w:lvlJc w:val="left"/>
+      <w:pPr>
+        <w:ind w:left="2160" w:hanging="360"/>
+      </w:pPr>
+      <w:rPr>
+        <w:rFonts w:ascii="Courier New" w:hAnsi="Courier New" w:cs="Courier New" w:hint="default"/>
+      </w:rPr>
+    </w:lvl>
+    <w:lvl w:ilvl="2" w:tplc="04090005" w:tentative="1">
+      <w:start w:val="1"/>
+      <w:numFmt w:val="bullet"/>
+      <w:lvlText w:val=""/>
+      <w:lvlJc w:val="left"/>
+      <w:pPr>
+        <w:ind w:left="2880" w:hanging="360"/>
+      </w:pPr>
+      <w:rPr>
+        <w:rFonts w:ascii="Wingdings" w:hAnsi="Wingdings" w:hint="default"/>
+      </w:rPr>
+    </w:lvl>
+    <w:lvl w:ilvl="3" w:tplc="04090001" w:tentative="1">
+      <w:start w:val="1"/>
+      <w:numFmt w:val="bullet"/>
+      <w:lvlText w:val=""/>
+      <w:lvlJc w:val="left"/>
+      <w:pPr>
+        <w:ind w:left="3600" w:hanging="360"/>
+      </w:pPr>
+      <w:rPr>
+        <w:rFonts w:ascii="Symbol" w:hAnsi="Symbol" w:hint="default"/>
+      </w:rPr>
+    </w:lvl>
+    <w:lvl w:ilvl="4" w:tplc="04090003" w:tentative="1">
+      <w:start w:val="1"/>
+      <w:numFmt w:val="bullet"/>
+      <w:lvlText w:val="o"/>
+      <w:lvlJc w:val="left"/>
+      <w:pPr>
+        <w:ind w:left="4320" w:hanging="360"/>
+      </w:pPr>
+      <w:rPr>
+        <w:rFonts w:ascii="Courier New" w:hAnsi="Courier New" w:cs="Courier New" w:hint="default"/>
+      </w:rPr>
+    </w:lvl>
+    <w:lvl w:ilvl="5" w:tplc="04090005" w:tentative="1">
+      <w:start w:val="1"/>
+      <w:numFmt w:val="bullet"/>
+      <w:lvlText w:val=""/>
+      <w:lvlJc w:val="left"/>
+      <w:pPr>
+        <w:ind w:left="5040" w:hanging="360"/>
+      </w:pPr>
+      <w:rPr>
+        <w:rFonts w:ascii="Wingdings" w:hAnsi="Wingdings" w:hint="default"/>
+      </w:rPr>
+    </w:lvl>
+    <w:lvl w:ilvl="6" w:tplc="04090001" w:tentative="1">
+      <w:start w:val="1"/>
+      <w:numFmt w:val="bullet"/>
+      <w:lvlText w:val=""/>
+      <w:lvlJc w:val="left"/>
+      <w:pPr>
+        <w:ind w:left="5760" w:hanging="360"/>
+      </w:pPr>
+      <w:rPr>
+        <w:rFonts w:ascii="Symbol" w:hAnsi="Symbol" w:hint="default"/>
+      </w:rPr>
+    </w:lvl>
+    <w:lvl w:ilvl="7" w:tplc="04090003" w:tentative="1">
+      <w:start w:val="1"/>
+      <w:numFmt w:val="bullet"/>
+      <w:lvlText w:val="o"/>
+      <w:lvlJc w:val="left"/>
+      <w:pPr>
+        <w:ind w:left="6480" w:hanging="360"/>
+      </w:pPr>
+      <w:rPr>
+        <w:rFonts w:ascii="Courier New" w:hAnsi="Courier New" w:cs="Courier New" w:hint="default"/>
+      </w:rPr>
+    </w:lvl>
+    <w:lvl w:ilvl="8" w:tplc="04090005" w:tentative="1">
+      <w:start w:val="1"/>
+      <w:numFmt w:val="bullet"/>
+      <w:lvlText w:val=""/>
+      <w:lvlJc w:val="left"/>
+      <w:pPr>
+        <w:ind w:left="7200" w:hanging="360"/>
+      </w:pPr>
+      <w:rPr>
+        <w:rFonts w:ascii="Wingdings" w:hAnsi="Wingdings" w:hint="default"/>
+      </w:rPr>
+    </w:lvl>
+  </w:abstractNum>
+  <w:abstractNum w:abstractNumId="1" w15:restartNumberingAfterBreak="0">
     <w:nsid w:val="42EE6A50"/>
     <w:multiLevelType w:val="hybridMultilevel"/>
     <w:tmpl w:val="6ED69182"/>
@@ -823,7 +972,7 @@
       </w:rPr>
     </w:lvl>
   </w:abstractNum>
-  <w:abstractNum w:abstractNumId="1" w15:restartNumberingAfterBreak="0">
+  <w:abstractNum w:abstractNumId="2" w15:restartNumberingAfterBreak="0">
     <w:nsid w:val="43F31202"/>
     <w:multiLevelType w:val="hybridMultilevel"/>
     <w:tmpl w:val="FE046D00"/>
@@ -937,9 +1086,12 @@
     </w:lvl>
   </w:abstractNum>
   <w:num w:numId="1" w16cid:durableId="396367727">
+    <w:abstractNumId w:val="2"/>
+  </w:num>
+  <w:num w:numId="2" w16cid:durableId="1995835323">
     <w:abstractNumId w:val="1"/>
   </w:num>
-  <w:num w:numId="2" w16cid:durableId="1995835323">
+  <w:num w:numId="3" w16cid:durableId="280646772">
     <w:abstractNumId w:val="0"/>
   </w:num>
 </w:numbering>

</xml_diff>